<commit_message>
mas parciales y contenido
</commit_message>
<xml_diff>
--- a/4to cuatrimestre/admin/resumen admin.docx
+++ b/4to cuatrimestre/admin/resumen admin.docx
@@ -9169,6 +9169,38 @@
           <w:szCs w:val="24"/>
         </w:rPr>
         <w:lastRenderedPageBreak/>
+        <w:t>MAPA DE ACTIVIDADES</w:t>
+      </w:r>
+    </w:p>
+    <w:p>
+      <w:pPr>
+        <w:rPr>
+          <w:rFonts w:cstheme="minorHAnsi"/>
+          <w:b/>
+          <w:bCs/>
+          <w:sz w:val="24"/>
+          <w:szCs w:val="24"/>
+        </w:rPr>
+      </w:pPr>
+    </w:p>
+    <w:p>
+      <w:pPr>
+        <w:rPr>
+          <w:rFonts w:cstheme="minorHAnsi"/>
+          <w:b/>
+          <w:bCs/>
+          <w:sz w:val="24"/>
+          <w:szCs w:val="24"/>
+        </w:rPr>
+      </w:pPr>
+      <w:r>
+        <w:rPr>
+          <w:rFonts w:cstheme="minorHAnsi"/>
+          <w:b/>
+          <w:bCs/>
+          <w:sz w:val="24"/>
+          <w:szCs w:val="24"/>
+        </w:rPr>
         <w:t>CALCULO DEL CAMINO CRITICO</w:t>
       </w:r>
     </w:p>
@@ -9186,15 +9218,7 @@
           <w:sz w:val="24"/>
           <w:szCs w:val="24"/>
         </w:rPr>
-        <w:t>Es la secuencia o camino de actividades</w:t>
-      </w:r>
-      <w:r>
-        <w:rPr>
-          <w:rFonts w:cstheme="minorHAnsi"/>
-          <w:sz w:val="24"/>
-          <w:szCs w:val="24"/>
-        </w:rPr>
-        <w:t xml:space="preserve"> </w:t>
+        <w:t xml:space="preserve">Es la secuencia o camino de actividades </w:t>
       </w:r>
       <w:r>
         <w:rPr>
@@ -9224,6 +9248,7 @@
       <w:r>
         <w:rPr>
           <w:rFonts w:cstheme="minorHAnsi"/>
+          <w:noProof/>
           <w:sz w:val="24"/>
           <w:szCs w:val="24"/>
         </w:rPr>
@@ -9275,6 +9300,7 @@
       <w:r>
         <w:rPr>
           <w:rFonts w:cstheme="minorHAnsi"/>
+          <w:noProof/>
           <w:sz w:val="24"/>
           <w:szCs w:val="24"/>
         </w:rPr>
@@ -9427,9 +9453,11 @@
       <w:r>
         <w:rPr>
           <w:rFonts w:cstheme="minorHAnsi"/>
-          <w:sz w:val="24"/>
-          <w:szCs w:val="24"/>
-        </w:rPr>
+          <w:noProof/>
+          <w:sz w:val="24"/>
+          <w:szCs w:val="24"/>
+        </w:rPr>
+        <w:lastRenderedPageBreak/>
         <w:drawing>
           <wp:inline distT="0" distB="0" distL="0" distR="0" wp14:anchorId="6F4EE005" wp14:editId="520DA67E">
             <wp:extent cx="4981575" cy="2542923"/>
@@ -9467,6 +9495,2112 @@
         </w:drawing>
       </w:r>
     </w:p>
+    <w:p>
+      <w:pPr>
+        <w:rPr>
+          <w:rFonts w:cstheme="minorHAnsi"/>
+          <w:sz w:val="24"/>
+          <w:szCs w:val="24"/>
+        </w:rPr>
+      </w:pPr>
+    </w:p>
+    <w:p>
+      <w:pPr>
+        <w:rPr>
+          <w:rFonts w:cstheme="minorHAnsi"/>
+          <w:b/>
+          <w:bCs/>
+          <w:sz w:val="24"/>
+          <w:szCs w:val="24"/>
+          <w:u w:val="single"/>
+        </w:rPr>
+      </w:pPr>
+      <w:r>
+        <w:rPr>
+          <w:rFonts w:cstheme="minorHAnsi"/>
+          <w:b/>
+          <w:bCs/>
+          <w:sz w:val="24"/>
+          <w:szCs w:val="24"/>
+          <w:u w:val="single"/>
+        </w:rPr>
+        <w:t>RIESGOS</w:t>
+      </w:r>
+    </w:p>
+    <w:p>
+      <w:pPr>
+        <w:rPr>
+          <w:rFonts w:cstheme="minorHAnsi"/>
+          <w:sz w:val="24"/>
+          <w:szCs w:val="24"/>
+        </w:rPr>
+      </w:pPr>
+      <w:r>
+        <w:rPr>
+          <w:rFonts w:cstheme="minorHAnsi"/>
+          <w:sz w:val="24"/>
+          <w:szCs w:val="24"/>
+        </w:rPr>
+        <w:t>Que verga son</w:t>
+      </w:r>
+    </w:p>
+    <w:p>
+      <w:pPr>
+        <w:rPr>
+          <w:rFonts w:cstheme="minorHAnsi"/>
+          <w:sz w:val="24"/>
+          <w:szCs w:val="24"/>
+        </w:rPr>
+      </w:pPr>
+      <w:r>
+        <w:rPr>
+          <w:rFonts w:cstheme="minorHAnsi"/>
+          <w:sz w:val="24"/>
+          <w:szCs w:val="24"/>
+        </w:rPr>
+        <w:t xml:space="preserve">Están dentro de procesos de gestión de proyecto. Un </w:t>
+      </w:r>
+      <w:r>
+        <w:rPr>
+          <w:rStyle w:val="Textoennegrita"/>
+          <w:rFonts w:cstheme="minorHAnsi"/>
+          <w:sz w:val="24"/>
+          <w:szCs w:val="24"/>
+        </w:rPr>
+        <w:t>riesgo</w:t>
+      </w:r>
+      <w:r>
+        <w:rPr>
+          <w:rFonts w:cstheme="minorHAnsi"/>
+          <w:sz w:val="24"/>
+          <w:szCs w:val="24"/>
+        </w:rPr>
+        <w:t xml:space="preserve"> es una situación </w:t>
+      </w:r>
+      <w:r>
+        <w:rPr>
+          <w:rStyle w:val="Textoennegrita"/>
+          <w:rFonts w:cstheme="minorHAnsi"/>
+          <w:sz w:val="24"/>
+          <w:szCs w:val="24"/>
+        </w:rPr>
+        <w:t>futura e incierta</w:t>
+      </w:r>
+      <w:r>
+        <w:rPr>
+          <w:rFonts w:cstheme="minorHAnsi"/>
+          <w:sz w:val="24"/>
+          <w:szCs w:val="24"/>
+        </w:rPr>
+        <w:t xml:space="preserve"> que, si ocurre, puede afectar negativamente al proyecto (plazos, costo, calidad o viabilidad).</w:t>
+      </w:r>
+      <w:r>
+        <w:rPr>
+          <w:rFonts w:cstheme="minorHAnsi"/>
+          <w:sz w:val="24"/>
+          <w:szCs w:val="24"/>
+        </w:rPr>
+        <w:t xml:space="preserve"> Implican cambios y conllevan incertidumbre </w:t>
+      </w:r>
+    </w:p>
+    <w:p>
+      <w:pPr>
+        <w:rPr>
+          <w:rFonts w:cstheme="minorHAnsi"/>
+          <w:sz w:val="24"/>
+          <w:szCs w:val="24"/>
+        </w:rPr>
+      </w:pPr>
+      <w:r>
+        <w:rPr>
+          <w:rFonts w:cstheme="minorHAnsi"/>
+          <w:sz w:val="24"/>
+          <w:szCs w:val="24"/>
+        </w:rPr>
+        <w:t>¿Por qué gestionar los riesgos?</w:t>
+      </w:r>
+    </w:p>
+    <w:p>
+      <w:pPr>
+        <w:rPr>
+          <w:rFonts w:cstheme="minorHAnsi"/>
+          <w:sz w:val="24"/>
+          <w:szCs w:val="24"/>
+        </w:rPr>
+      </w:pPr>
+      <w:r>
+        <w:rPr>
+          <w:rFonts w:cstheme="minorHAnsi"/>
+          <w:sz w:val="24"/>
+          <w:szCs w:val="24"/>
+        </w:rPr>
+        <w:t xml:space="preserve">Porque </w:t>
+      </w:r>
+      <w:r>
+        <w:rPr>
+          <w:rStyle w:val="Textoennegrita"/>
+          <w:rFonts w:cstheme="minorHAnsi"/>
+          <w:sz w:val="24"/>
+          <w:szCs w:val="24"/>
+        </w:rPr>
+        <w:t>todos los proyectos tienen incertidumbre</w:t>
+      </w:r>
+      <w:r>
+        <w:rPr>
+          <w:rFonts w:cstheme="minorHAnsi"/>
+          <w:sz w:val="24"/>
+          <w:szCs w:val="24"/>
+        </w:rPr>
+        <w:t xml:space="preserve">, y si no los </w:t>
+      </w:r>
+      <w:proofErr w:type="spellStart"/>
+      <w:r>
+        <w:rPr>
+          <w:rFonts w:cstheme="minorHAnsi"/>
+          <w:sz w:val="24"/>
+          <w:szCs w:val="24"/>
+        </w:rPr>
+        <w:t>analizás</w:t>
+      </w:r>
+      <w:proofErr w:type="spellEnd"/>
+      <w:r>
+        <w:rPr>
+          <w:rFonts w:cstheme="minorHAnsi"/>
+          <w:sz w:val="24"/>
+          <w:szCs w:val="24"/>
+        </w:rPr>
+        <w:t xml:space="preserve"> con anticipación, </w:t>
+      </w:r>
+      <w:r>
+        <w:rPr>
+          <w:rStyle w:val="Textoennegrita"/>
+          <w:rFonts w:cstheme="minorHAnsi"/>
+          <w:sz w:val="24"/>
+          <w:szCs w:val="24"/>
+        </w:rPr>
+        <w:t>te pueden llevar al fracaso</w:t>
+      </w:r>
+      <w:r>
+        <w:rPr>
+          <w:rFonts w:cstheme="minorHAnsi"/>
+          <w:sz w:val="24"/>
+          <w:szCs w:val="24"/>
+        </w:rPr>
+        <w:t>.</w:t>
+      </w:r>
+      <w:r>
+        <w:rPr>
+          <w:rFonts w:cstheme="minorHAnsi"/>
+          <w:sz w:val="24"/>
+          <w:szCs w:val="24"/>
+        </w:rPr>
+        <w:br/>
+        <w:t>Ejemplo clásico: clientes cambiando requisitos a último momento, falta de personal capacitado, problemas técnicos no previstos.</w:t>
+      </w:r>
+    </w:p>
+    <w:p>
+      <w:pPr>
+        <w:rPr>
+          <w:rFonts w:cstheme="minorHAnsi"/>
+          <w:b/>
+          <w:bCs/>
+          <w:sz w:val="24"/>
+          <w:szCs w:val="24"/>
+        </w:rPr>
+      </w:pPr>
+      <w:r>
+        <w:rPr>
+          <w:rFonts w:cstheme="minorHAnsi"/>
+          <w:sz w:val="24"/>
+          <w:szCs w:val="24"/>
+        </w:rPr>
+        <w:tab/>
+      </w:r>
+      <w:r>
+        <w:rPr>
+          <w:rFonts w:cstheme="minorHAnsi"/>
+          <w:b/>
+          <w:bCs/>
+          <w:sz w:val="24"/>
+          <w:szCs w:val="24"/>
+        </w:rPr>
+        <w:t>TIPOS</w:t>
+      </w:r>
+    </w:p>
+    <w:p>
+      <w:pPr>
+        <w:pStyle w:val="Prrafodelista"/>
+        <w:numPr>
+          <w:ilvl w:val="1"/>
+          <w:numId w:val="15"/>
+        </w:numPr>
+        <w:rPr>
+          <w:rFonts w:cstheme="minorHAnsi"/>
+          <w:sz w:val="24"/>
+          <w:szCs w:val="24"/>
+        </w:rPr>
+      </w:pPr>
+      <w:r>
+        <w:rPr>
+          <w:rFonts w:cstheme="minorHAnsi"/>
+          <w:sz w:val="24"/>
+          <w:szCs w:val="24"/>
+        </w:rPr>
+        <w:t>Riesgos del Proyecto</w:t>
+      </w:r>
+    </w:p>
+    <w:p>
+      <w:pPr>
+        <w:pStyle w:val="Prrafodelista"/>
+        <w:numPr>
+          <w:ilvl w:val="2"/>
+          <w:numId w:val="15"/>
+        </w:numPr>
+        <w:rPr>
+          <w:rFonts w:cstheme="minorHAnsi"/>
+          <w:sz w:val="24"/>
+          <w:szCs w:val="24"/>
+        </w:rPr>
+      </w:pPr>
+      <w:r>
+        <w:rPr>
+          <w:rFonts w:cstheme="minorHAnsi"/>
+          <w:sz w:val="24"/>
+          <w:szCs w:val="24"/>
+        </w:rPr>
+        <w:t>Afectan al plan del proyecto</w:t>
+      </w:r>
+    </w:p>
+    <w:p>
+      <w:pPr>
+        <w:pStyle w:val="Prrafodelista"/>
+        <w:numPr>
+          <w:ilvl w:val="3"/>
+          <w:numId w:val="15"/>
+        </w:numPr>
+        <w:rPr>
+          <w:rFonts w:cstheme="minorHAnsi"/>
+          <w:sz w:val="24"/>
+          <w:szCs w:val="24"/>
+        </w:rPr>
+      </w:pPr>
+      <w:r>
+        <w:rPr>
+          <w:rFonts w:cstheme="minorHAnsi"/>
+          <w:sz w:val="24"/>
+          <w:szCs w:val="24"/>
+        </w:rPr>
+        <w:t>Retrasos</w:t>
+      </w:r>
+    </w:p>
+    <w:p>
+      <w:pPr>
+        <w:pStyle w:val="Prrafodelista"/>
+        <w:numPr>
+          <w:ilvl w:val="3"/>
+          <w:numId w:val="15"/>
+        </w:numPr>
+        <w:rPr>
+          <w:rFonts w:cstheme="minorHAnsi"/>
+          <w:sz w:val="24"/>
+          <w:szCs w:val="24"/>
+        </w:rPr>
+      </w:pPr>
+      <w:r>
+        <w:rPr>
+          <w:rFonts w:cstheme="minorHAnsi"/>
+          <w:sz w:val="24"/>
+          <w:szCs w:val="24"/>
+        </w:rPr>
+        <w:t>Sobrecostos</w:t>
+      </w:r>
+    </w:p>
+    <w:p>
+      <w:pPr>
+        <w:pStyle w:val="Prrafodelista"/>
+        <w:numPr>
+          <w:ilvl w:val="3"/>
+          <w:numId w:val="15"/>
+        </w:numPr>
+        <w:rPr>
+          <w:rFonts w:cstheme="minorHAnsi"/>
+          <w:sz w:val="24"/>
+          <w:szCs w:val="24"/>
+        </w:rPr>
+      </w:pPr>
+      <w:r>
+        <w:rPr>
+          <w:rFonts w:cstheme="minorHAnsi"/>
+          <w:sz w:val="24"/>
+          <w:szCs w:val="24"/>
+        </w:rPr>
+        <w:t>Cambios en los recursos humanos</w:t>
+      </w:r>
+    </w:p>
+    <w:p>
+      <w:pPr>
+        <w:pStyle w:val="Prrafodelista"/>
+        <w:numPr>
+          <w:ilvl w:val="3"/>
+          <w:numId w:val="15"/>
+        </w:numPr>
+        <w:rPr>
+          <w:rFonts w:cstheme="minorHAnsi"/>
+          <w:sz w:val="24"/>
+          <w:szCs w:val="24"/>
+        </w:rPr>
+      </w:pPr>
+      <w:r>
+        <w:rPr>
+          <w:rFonts w:cstheme="minorHAnsi"/>
+          <w:sz w:val="24"/>
+          <w:szCs w:val="24"/>
+        </w:rPr>
+        <w:t>Mal manejo del alcance</w:t>
+      </w:r>
+    </w:p>
+    <w:p>
+      <w:pPr>
+        <w:pStyle w:val="Prrafodelista"/>
+        <w:numPr>
+          <w:ilvl w:val="1"/>
+          <w:numId w:val="15"/>
+        </w:numPr>
+        <w:rPr>
+          <w:rFonts w:cstheme="minorHAnsi"/>
+          <w:sz w:val="24"/>
+          <w:szCs w:val="24"/>
+        </w:rPr>
+      </w:pPr>
+      <w:r>
+        <w:rPr>
+          <w:rFonts w:cstheme="minorHAnsi"/>
+          <w:sz w:val="24"/>
+          <w:szCs w:val="24"/>
+        </w:rPr>
+        <w:t>Riesgos Técnicos</w:t>
+      </w:r>
+    </w:p>
+    <w:p>
+      <w:pPr>
+        <w:pStyle w:val="Prrafodelista"/>
+        <w:numPr>
+          <w:ilvl w:val="2"/>
+          <w:numId w:val="15"/>
+        </w:numPr>
+        <w:rPr>
+          <w:rFonts w:cstheme="minorHAnsi"/>
+          <w:sz w:val="24"/>
+          <w:szCs w:val="24"/>
+        </w:rPr>
+      </w:pPr>
+      <w:r>
+        <w:rPr>
+          <w:rFonts w:cstheme="minorHAnsi"/>
+          <w:sz w:val="24"/>
+          <w:szCs w:val="24"/>
+        </w:rPr>
+        <w:t xml:space="preserve">Afectan la </w:t>
+      </w:r>
+      <w:r>
+        <w:rPr>
+          <w:rStyle w:val="Textoennegrita"/>
+          <w:rFonts w:cstheme="minorHAnsi"/>
+          <w:sz w:val="24"/>
+          <w:szCs w:val="24"/>
+        </w:rPr>
+        <w:t>calidad</w:t>
+      </w:r>
+      <w:r>
+        <w:rPr>
+          <w:rFonts w:cstheme="minorHAnsi"/>
+          <w:sz w:val="24"/>
+          <w:szCs w:val="24"/>
+        </w:rPr>
+        <w:t xml:space="preserve"> y la </w:t>
+      </w:r>
+      <w:r>
+        <w:rPr>
+          <w:rStyle w:val="Textoennegrita"/>
+          <w:rFonts w:cstheme="minorHAnsi"/>
+          <w:sz w:val="24"/>
+          <w:szCs w:val="24"/>
+        </w:rPr>
+        <w:t>implementación</w:t>
+      </w:r>
+      <w:r>
+        <w:rPr>
+          <w:rFonts w:cstheme="minorHAnsi"/>
+          <w:sz w:val="24"/>
+          <w:szCs w:val="24"/>
+        </w:rPr>
+        <w:t>:</w:t>
+      </w:r>
+    </w:p>
+    <w:p>
+      <w:pPr>
+        <w:pStyle w:val="Prrafodelista"/>
+        <w:numPr>
+          <w:ilvl w:val="3"/>
+          <w:numId w:val="15"/>
+        </w:numPr>
+        <w:rPr>
+          <w:rFonts w:cstheme="minorHAnsi"/>
+          <w:sz w:val="24"/>
+          <w:szCs w:val="24"/>
+        </w:rPr>
+      </w:pPr>
+      <w:r>
+        <w:rPr>
+          <w:rFonts w:cstheme="minorHAnsi"/>
+          <w:sz w:val="24"/>
+          <w:szCs w:val="24"/>
+        </w:rPr>
+        <w:t>Interfaces mal definidas</w:t>
+      </w:r>
+    </w:p>
+    <w:p>
+      <w:pPr>
+        <w:pStyle w:val="Prrafodelista"/>
+        <w:numPr>
+          <w:ilvl w:val="3"/>
+          <w:numId w:val="15"/>
+        </w:numPr>
+        <w:rPr>
+          <w:rFonts w:cstheme="minorHAnsi"/>
+          <w:sz w:val="24"/>
+          <w:szCs w:val="24"/>
+        </w:rPr>
+      </w:pPr>
+      <w:r>
+        <w:rPr>
+          <w:rFonts w:cstheme="minorHAnsi"/>
+          <w:sz w:val="24"/>
+          <w:szCs w:val="24"/>
+        </w:rPr>
+        <w:t>Nuevas tecnologías inestables</w:t>
+      </w:r>
+    </w:p>
+    <w:p>
+      <w:pPr>
+        <w:pStyle w:val="Prrafodelista"/>
+        <w:numPr>
+          <w:ilvl w:val="3"/>
+          <w:numId w:val="15"/>
+        </w:numPr>
+        <w:rPr>
+          <w:rFonts w:cstheme="minorHAnsi"/>
+          <w:sz w:val="24"/>
+          <w:szCs w:val="24"/>
+        </w:rPr>
+      </w:pPr>
+      <w:r>
+        <w:rPr>
+          <w:rFonts w:cstheme="minorHAnsi"/>
+          <w:sz w:val="24"/>
+          <w:szCs w:val="24"/>
+        </w:rPr>
+        <w:t>Falta de experiencia técnica</w:t>
+      </w:r>
+    </w:p>
+    <w:p>
+      <w:pPr>
+        <w:pStyle w:val="Prrafodelista"/>
+        <w:numPr>
+          <w:ilvl w:val="1"/>
+          <w:numId w:val="15"/>
+        </w:numPr>
+        <w:rPr>
+          <w:rFonts w:cstheme="minorHAnsi"/>
+          <w:sz w:val="24"/>
+          <w:szCs w:val="24"/>
+        </w:rPr>
+      </w:pPr>
+      <w:r>
+        <w:rPr>
+          <w:rFonts w:cstheme="minorHAnsi"/>
+          <w:sz w:val="24"/>
+          <w:szCs w:val="24"/>
+        </w:rPr>
+        <w:t>Riesgos del Negocio</w:t>
+      </w:r>
+    </w:p>
+    <w:p>
+      <w:pPr>
+        <w:pStyle w:val="Prrafodelista"/>
+        <w:numPr>
+          <w:ilvl w:val="2"/>
+          <w:numId w:val="15"/>
+        </w:numPr>
+        <w:rPr>
+          <w:rFonts w:cstheme="minorHAnsi"/>
+          <w:sz w:val="24"/>
+          <w:szCs w:val="24"/>
+        </w:rPr>
+      </w:pPr>
+      <w:r>
+        <w:rPr>
+          <w:rFonts w:cstheme="minorHAnsi"/>
+          <w:sz w:val="24"/>
+          <w:szCs w:val="24"/>
+        </w:rPr>
+        <w:t xml:space="preserve">Afectan la </w:t>
+      </w:r>
+      <w:r>
+        <w:rPr>
+          <w:rStyle w:val="Textoennegrita"/>
+          <w:rFonts w:cstheme="minorHAnsi"/>
+          <w:sz w:val="24"/>
+          <w:szCs w:val="24"/>
+        </w:rPr>
+        <w:t>viabilidad del producto</w:t>
+      </w:r>
+      <w:r>
+        <w:rPr>
+          <w:rFonts w:cstheme="minorHAnsi"/>
+          <w:sz w:val="24"/>
+          <w:szCs w:val="24"/>
+        </w:rPr>
+        <w:t>:</w:t>
+      </w:r>
+    </w:p>
+    <w:p>
+      <w:pPr>
+        <w:pStyle w:val="Prrafodelista"/>
+        <w:numPr>
+          <w:ilvl w:val="3"/>
+          <w:numId w:val="15"/>
+        </w:numPr>
+        <w:rPr>
+          <w:rFonts w:cstheme="minorHAnsi"/>
+          <w:sz w:val="24"/>
+          <w:szCs w:val="24"/>
+        </w:rPr>
+      </w:pPr>
+      <w:r>
+        <w:rPr>
+          <w:rFonts w:cstheme="minorHAnsi"/>
+          <w:sz w:val="24"/>
+          <w:szCs w:val="24"/>
+        </w:rPr>
+        <w:t>El cliente cambia de estrategia</w:t>
+      </w:r>
+    </w:p>
+    <w:p>
+      <w:pPr>
+        <w:pStyle w:val="Prrafodelista"/>
+        <w:numPr>
+          <w:ilvl w:val="3"/>
+          <w:numId w:val="15"/>
+        </w:numPr>
+        <w:rPr>
+          <w:rFonts w:cstheme="minorHAnsi"/>
+          <w:sz w:val="24"/>
+          <w:szCs w:val="24"/>
+        </w:rPr>
+      </w:pPr>
+      <w:r>
+        <w:rPr>
+          <w:rFonts w:cstheme="minorHAnsi"/>
+          <w:sz w:val="24"/>
+          <w:szCs w:val="24"/>
+        </w:rPr>
+        <w:t>El producto ya no tiene mercado</w:t>
+      </w:r>
+    </w:p>
+    <w:p>
+      <w:pPr>
+        <w:pStyle w:val="Prrafodelista"/>
+        <w:numPr>
+          <w:ilvl w:val="3"/>
+          <w:numId w:val="15"/>
+        </w:numPr>
+        <w:rPr>
+          <w:rFonts w:cstheme="minorHAnsi"/>
+          <w:sz w:val="24"/>
+          <w:szCs w:val="24"/>
+        </w:rPr>
+      </w:pPr>
+      <w:r>
+        <w:rPr>
+          <w:rFonts w:cstheme="minorHAnsi"/>
+          <w:sz w:val="24"/>
+          <w:szCs w:val="24"/>
+        </w:rPr>
+        <w:lastRenderedPageBreak/>
+        <w:t>Se pierde el presupuesto</w:t>
+      </w:r>
+    </w:p>
+    <w:p>
+      <w:pPr>
+        <w:pStyle w:val="Prrafodelista"/>
+        <w:numPr>
+          <w:ilvl w:val="1"/>
+          <w:numId w:val="15"/>
+        </w:numPr>
+        <w:rPr>
+          <w:rStyle w:val="Textoennegrita"/>
+          <w:rFonts w:cstheme="minorHAnsi"/>
+          <w:b w:val="0"/>
+          <w:bCs w:val="0"/>
+          <w:sz w:val="24"/>
+          <w:szCs w:val="24"/>
+        </w:rPr>
+      </w:pPr>
+      <w:r>
+        <w:rPr>
+          <w:rStyle w:val="Textoennegrita"/>
+          <w:rFonts w:cstheme="minorHAnsi"/>
+          <w:sz w:val="24"/>
+          <w:szCs w:val="24"/>
+        </w:rPr>
+        <w:t>Riesgos del Cliente</w:t>
+      </w:r>
+    </w:p>
+    <w:p>
+      <w:pPr>
+        <w:pStyle w:val="Prrafodelista"/>
+        <w:numPr>
+          <w:ilvl w:val="2"/>
+          <w:numId w:val="15"/>
+        </w:numPr>
+        <w:rPr>
+          <w:rFonts w:cstheme="minorHAnsi"/>
+          <w:sz w:val="24"/>
+          <w:szCs w:val="24"/>
+        </w:rPr>
+      </w:pPr>
+      <w:r>
+        <w:rPr>
+          <w:rFonts w:cstheme="minorHAnsi"/>
+          <w:sz w:val="24"/>
+          <w:szCs w:val="24"/>
+        </w:rPr>
+        <w:t>No saben lo que quieren</w:t>
+      </w:r>
+    </w:p>
+    <w:p>
+      <w:pPr>
+        <w:pStyle w:val="Prrafodelista"/>
+        <w:numPr>
+          <w:ilvl w:val="2"/>
+          <w:numId w:val="15"/>
+        </w:numPr>
+        <w:rPr>
+          <w:rFonts w:cstheme="minorHAnsi"/>
+          <w:sz w:val="24"/>
+          <w:szCs w:val="24"/>
+        </w:rPr>
+      </w:pPr>
+      <w:r>
+        <w:rPr>
+          <w:rFonts w:cstheme="minorHAnsi"/>
+          <w:sz w:val="24"/>
+          <w:szCs w:val="24"/>
+        </w:rPr>
+        <w:t>No participan activamente</w:t>
+      </w:r>
+    </w:p>
+    <w:p>
+      <w:pPr>
+        <w:pStyle w:val="Prrafodelista"/>
+        <w:numPr>
+          <w:ilvl w:val="2"/>
+          <w:numId w:val="15"/>
+        </w:numPr>
+        <w:rPr>
+          <w:rFonts w:cstheme="minorHAnsi"/>
+          <w:sz w:val="24"/>
+          <w:szCs w:val="24"/>
+        </w:rPr>
+      </w:pPr>
+      <w:r>
+        <w:rPr>
+          <w:rFonts w:cstheme="minorHAnsi"/>
+          <w:sz w:val="24"/>
+          <w:szCs w:val="24"/>
+        </w:rPr>
+        <w:t>No aceptan propuestas técnicas</w:t>
+      </w:r>
+    </w:p>
+    <w:p>
+      <w:pPr>
+        <w:pStyle w:val="Prrafodelista"/>
+        <w:numPr>
+          <w:ilvl w:val="1"/>
+          <w:numId w:val="15"/>
+        </w:numPr>
+        <w:rPr>
+          <w:rFonts w:cstheme="minorHAnsi"/>
+          <w:sz w:val="24"/>
+          <w:szCs w:val="24"/>
+        </w:rPr>
+      </w:pPr>
+      <w:r>
+        <w:rPr>
+          <w:rFonts w:cstheme="minorHAnsi"/>
+          <w:sz w:val="24"/>
+          <w:szCs w:val="24"/>
+        </w:rPr>
+        <w:t>Riesgos del Entorno</w:t>
+      </w:r>
+    </w:p>
+    <w:p>
+      <w:pPr>
+        <w:pStyle w:val="Prrafodelista"/>
+        <w:numPr>
+          <w:ilvl w:val="2"/>
+          <w:numId w:val="15"/>
+        </w:numPr>
+        <w:rPr>
+          <w:rFonts w:cstheme="minorHAnsi"/>
+          <w:sz w:val="24"/>
+          <w:szCs w:val="24"/>
+        </w:rPr>
+      </w:pPr>
+      <w:r>
+        <w:rPr>
+          <w:rFonts w:cstheme="minorHAnsi"/>
+          <w:sz w:val="24"/>
+          <w:szCs w:val="24"/>
+        </w:rPr>
+        <w:t>Herramientas o infraestructura inadecuadas</w:t>
+      </w:r>
+    </w:p>
+    <w:p>
+      <w:pPr>
+        <w:pStyle w:val="Prrafodelista"/>
+        <w:numPr>
+          <w:ilvl w:val="2"/>
+          <w:numId w:val="15"/>
+        </w:numPr>
+        <w:rPr>
+          <w:rFonts w:cstheme="minorHAnsi"/>
+          <w:sz w:val="24"/>
+          <w:szCs w:val="24"/>
+        </w:rPr>
+      </w:pPr>
+      <w:r>
+        <w:rPr>
+          <w:rFonts w:cstheme="minorHAnsi"/>
+          <w:sz w:val="24"/>
+          <w:szCs w:val="24"/>
+        </w:rPr>
+        <w:t>Falta de soporte</w:t>
+      </w:r>
+    </w:p>
+    <w:p>
+      <w:pPr>
+        <w:pStyle w:val="Prrafodelista"/>
+        <w:numPr>
+          <w:ilvl w:val="2"/>
+          <w:numId w:val="15"/>
+        </w:numPr>
+        <w:rPr>
+          <w:rFonts w:cstheme="minorHAnsi"/>
+          <w:sz w:val="24"/>
+          <w:szCs w:val="24"/>
+        </w:rPr>
+      </w:pPr>
+      <w:r>
+        <w:rPr>
+          <w:rFonts w:cstheme="minorHAnsi"/>
+          <w:sz w:val="24"/>
+          <w:szCs w:val="24"/>
+        </w:rPr>
+        <w:t>Fallas externas (proveedores, leyes)</w:t>
+      </w:r>
+    </w:p>
+    <w:p>
+      <w:pPr>
+        <w:rPr>
+          <w:rFonts w:cstheme="minorHAnsi"/>
+          <w:b/>
+          <w:bCs/>
+          <w:sz w:val="24"/>
+          <w:szCs w:val="24"/>
+        </w:rPr>
+      </w:pPr>
+      <w:r>
+        <w:rPr>
+          <w:rFonts w:cstheme="minorHAnsi"/>
+          <w:b/>
+          <w:bCs/>
+          <w:sz w:val="24"/>
+          <w:szCs w:val="24"/>
+        </w:rPr>
+        <w:t>Tipos según el momento de detección</w:t>
+      </w:r>
+    </w:p>
+    <w:p>
+      <w:pPr>
+        <w:pStyle w:val="Prrafodelista"/>
+        <w:numPr>
+          <w:ilvl w:val="0"/>
+          <w:numId w:val="21"/>
+        </w:numPr>
+        <w:rPr>
+          <w:rFonts w:cstheme="minorHAnsi"/>
+          <w:sz w:val="24"/>
+          <w:szCs w:val="24"/>
+        </w:rPr>
+      </w:pPr>
+      <w:r>
+        <w:rPr>
+          <w:rStyle w:val="Textoennegrita"/>
+          <w:rFonts w:cstheme="minorHAnsi"/>
+          <w:sz w:val="24"/>
+          <w:szCs w:val="24"/>
+        </w:rPr>
+        <w:t>Riesgos conocidos</w:t>
+      </w:r>
+      <w:r>
+        <w:rPr>
+          <w:rFonts w:cstheme="minorHAnsi"/>
+          <w:sz w:val="24"/>
+          <w:szCs w:val="24"/>
+        </w:rPr>
+        <w:t>: Se pueden prever (ej. fechas límite ajustadas)</w:t>
+      </w:r>
+    </w:p>
+    <w:p>
+      <w:pPr>
+        <w:pStyle w:val="Prrafodelista"/>
+        <w:numPr>
+          <w:ilvl w:val="0"/>
+          <w:numId w:val="21"/>
+        </w:numPr>
+        <w:rPr>
+          <w:rFonts w:cstheme="minorHAnsi"/>
+          <w:sz w:val="24"/>
+          <w:szCs w:val="24"/>
+        </w:rPr>
+      </w:pPr>
+      <w:r>
+        <w:rPr>
+          <w:rStyle w:val="Textoennegrita"/>
+          <w:rFonts w:cstheme="minorHAnsi"/>
+          <w:sz w:val="24"/>
+          <w:szCs w:val="24"/>
+        </w:rPr>
+        <w:t>Riesgos predecibles</w:t>
+      </w:r>
+      <w:r>
+        <w:rPr>
+          <w:rFonts w:cstheme="minorHAnsi"/>
+          <w:sz w:val="24"/>
+          <w:szCs w:val="24"/>
+        </w:rPr>
+        <w:t>: Surgen por experiencia (ej. rotación de personal)</w:t>
+      </w:r>
+    </w:p>
+    <w:p>
+      <w:pPr>
+        <w:pStyle w:val="Prrafodelista"/>
+        <w:numPr>
+          <w:ilvl w:val="0"/>
+          <w:numId w:val="21"/>
+        </w:numPr>
+        <w:rPr>
+          <w:rFonts w:cstheme="minorHAnsi"/>
+          <w:sz w:val="24"/>
+          <w:szCs w:val="24"/>
+        </w:rPr>
+      </w:pPr>
+      <w:r>
+        <w:rPr>
+          <w:rStyle w:val="Textoennegrita"/>
+          <w:rFonts w:cstheme="minorHAnsi"/>
+          <w:sz w:val="24"/>
+          <w:szCs w:val="24"/>
+        </w:rPr>
+        <w:t>Riesgos impredecibles</w:t>
+      </w:r>
+      <w:r>
+        <w:rPr>
+          <w:rFonts w:cstheme="minorHAnsi"/>
+          <w:sz w:val="24"/>
+          <w:szCs w:val="24"/>
+        </w:rPr>
+        <w:t>: No se pueden anticipar (ej. pandemia, apagón)</w:t>
+      </w:r>
+    </w:p>
+    <w:p>
+      <w:pPr>
+        <w:rPr>
+          <w:rFonts w:cstheme="minorHAnsi"/>
+          <w:sz w:val="24"/>
+          <w:szCs w:val="24"/>
+        </w:rPr>
+      </w:pPr>
+    </w:p>
+    <w:p>
+      <w:pPr>
+        <w:rPr>
+          <w:rFonts w:cstheme="minorHAnsi"/>
+          <w:b/>
+          <w:bCs/>
+          <w:sz w:val="24"/>
+          <w:szCs w:val="24"/>
+        </w:rPr>
+      </w:pPr>
+      <w:r>
+        <w:rPr>
+          <w:rFonts w:cstheme="minorHAnsi"/>
+          <w:b/>
+          <w:bCs/>
+          <w:sz w:val="24"/>
+          <w:szCs w:val="24"/>
+        </w:rPr>
+        <w:t>Enfoques para gestionar riesgos</w:t>
+      </w:r>
+    </w:p>
+    <w:p>
+      <w:pPr>
+        <w:pStyle w:val="Prrafodelista"/>
+        <w:numPr>
+          <w:ilvl w:val="0"/>
+          <w:numId w:val="21"/>
+        </w:numPr>
+        <w:rPr>
+          <w:rFonts w:cstheme="minorHAnsi"/>
+          <w:sz w:val="24"/>
+          <w:szCs w:val="24"/>
+        </w:rPr>
+      </w:pPr>
+      <w:r>
+        <w:rPr>
+          <w:rFonts w:cstheme="minorHAnsi"/>
+          <w:sz w:val="24"/>
+          <w:szCs w:val="24"/>
+        </w:rPr>
+        <w:t>Enfoque reactivo ("modo bombero")</w:t>
+      </w:r>
+    </w:p>
+    <w:p>
+      <w:pPr>
+        <w:pStyle w:val="Prrafodelista"/>
+        <w:numPr>
+          <w:ilvl w:val="1"/>
+          <w:numId w:val="21"/>
+        </w:numPr>
+        <w:rPr>
+          <w:rFonts w:cstheme="minorHAnsi"/>
+          <w:sz w:val="24"/>
+          <w:szCs w:val="24"/>
+        </w:rPr>
+      </w:pPr>
+      <w:r>
+        <w:rPr>
+          <w:rFonts w:cstheme="minorHAnsi"/>
+          <w:sz w:val="24"/>
+          <w:szCs w:val="24"/>
+        </w:rPr>
+        <w:t>Se actúa cuando el problema ya ocurrió.</w:t>
+      </w:r>
+    </w:p>
+    <w:p>
+      <w:pPr>
+        <w:pStyle w:val="Prrafodelista"/>
+        <w:numPr>
+          <w:ilvl w:val="1"/>
+          <w:numId w:val="21"/>
+        </w:numPr>
+        <w:rPr>
+          <w:rFonts w:cstheme="minorHAnsi"/>
+          <w:sz w:val="24"/>
+          <w:szCs w:val="24"/>
+        </w:rPr>
+      </w:pPr>
+      <w:r>
+        <w:rPr>
+          <w:rFonts w:cstheme="minorHAnsi"/>
+          <w:sz w:val="24"/>
+          <w:szCs w:val="24"/>
+        </w:rPr>
+        <w:t>Muy riesgoso.</w:t>
+      </w:r>
+    </w:p>
+    <w:p>
+      <w:pPr>
+        <w:pStyle w:val="Prrafodelista"/>
+        <w:numPr>
+          <w:ilvl w:val="0"/>
+          <w:numId w:val="21"/>
+        </w:numPr>
+        <w:rPr>
+          <w:rFonts w:cstheme="minorHAnsi"/>
+          <w:sz w:val="24"/>
+          <w:szCs w:val="24"/>
+        </w:rPr>
+      </w:pPr>
+      <w:r>
+        <w:rPr>
+          <w:rFonts w:cstheme="minorHAnsi"/>
+          <w:sz w:val="24"/>
+          <w:szCs w:val="24"/>
+        </w:rPr>
+        <w:t>Enfoque proactivo (recomendado)</w:t>
+      </w:r>
+    </w:p>
+    <w:p>
+      <w:pPr>
+        <w:pStyle w:val="Prrafodelista"/>
+        <w:numPr>
+          <w:ilvl w:val="1"/>
+          <w:numId w:val="21"/>
+        </w:numPr>
+        <w:rPr>
+          <w:rFonts w:cstheme="minorHAnsi"/>
+          <w:sz w:val="24"/>
+          <w:szCs w:val="24"/>
+        </w:rPr>
+      </w:pPr>
+      <w:r>
+        <w:rPr>
+          <w:rFonts w:cstheme="minorHAnsi"/>
+          <w:sz w:val="24"/>
+          <w:szCs w:val="24"/>
+        </w:rPr>
+        <w:t>Identificación del riesgo: Se listan posibles amenazas.</w:t>
+      </w:r>
+    </w:p>
+    <w:p>
+      <w:pPr>
+        <w:pStyle w:val="Prrafodelista"/>
+        <w:numPr>
+          <w:ilvl w:val="1"/>
+          <w:numId w:val="21"/>
+        </w:numPr>
+        <w:rPr>
+          <w:rFonts w:cstheme="minorHAnsi"/>
+          <w:sz w:val="24"/>
+          <w:szCs w:val="24"/>
+        </w:rPr>
+      </w:pPr>
+      <w:r>
+        <w:rPr>
+          <w:rFonts w:cstheme="minorHAnsi"/>
+          <w:sz w:val="24"/>
+          <w:szCs w:val="24"/>
+        </w:rPr>
+        <w:t xml:space="preserve">Evaluación/Análisis: Se mide la </w:t>
+      </w:r>
+      <w:r>
+        <w:rPr>
+          <w:rStyle w:val="Textoennegrita"/>
+          <w:rFonts w:cstheme="minorHAnsi"/>
+          <w:sz w:val="24"/>
+          <w:szCs w:val="24"/>
+        </w:rPr>
+        <w:t>probabilidad</w:t>
+      </w:r>
+      <w:r>
+        <w:rPr>
+          <w:rFonts w:cstheme="minorHAnsi"/>
+          <w:sz w:val="24"/>
+          <w:szCs w:val="24"/>
+        </w:rPr>
+        <w:t xml:space="preserve"> y el </w:t>
+      </w:r>
+      <w:r>
+        <w:rPr>
+          <w:rStyle w:val="Textoennegrita"/>
+          <w:rFonts w:cstheme="minorHAnsi"/>
+          <w:sz w:val="24"/>
+          <w:szCs w:val="24"/>
+        </w:rPr>
+        <w:t>impacto</w:t>
+      </w:r>
+      <w:r>
+        <w:rPr>
+          <w:rFonts w:cstheme="minorHAnsi"/>
+          <w:sz w:val="24"/>
+          <w:szCs w:val="24"/>
+        </w:rPr>
+        <w:t>.</w:t>
+      </w:r>
+    </w:p>
+    <w:p>
+      <w:pPr>
+        <w:pStyle w:val="Prrafodelista"/>
+        <w:numPr>
+          <w:ilvl w:val="1"/>
+          <w:numId w:val="21"/>
+        </w:numPr>
+        <w:rPr>
+          <w:rFonts w:cstheme="minorHAnsi"/>
+          <w:sz w:val="24"/>
+          <w:szCs w:val="24"/>
+        </w:rPr>
+      </w:pPr>
+      <w:r>
+        <w:rPr>
+          <w:rFonts w:cstheme="minorHAnsi"/>
+          <w:sz w:val="24"/>
+          <w:szCs w:val="24"/>
+        </w:rPr>
+        <w:t xml:space="preserve">Planificación de respuestas: Se definen </w:t>
+      </w:r>
+      <w:r>
+        <w:rPr>
+          <w:rStyle w:val="Textoennegrita"/>
+          <w:rFonts w:cstheme="minorHAnsi"/>
+          <w:sz w:val="24"/>
+          <w:szCs w:val="24"/>
+        </w:rPr>
+        <w:t>acciones para evitar o reducir</w:t>
+      </w:r>
+      <w:r>
+        <w:rPr>
+          <w:rFonts w:cstheme="minorHAnsi"/>
+          <w:sz w:val="24"/>
+          <w:szCs w:val="24"/>
+        </w:rPr>
+        <w:t xml:space="preserve"> los efectos.</w:t>
+      </w:r>
+    </w:p>
+    <w:p>
+      <w:pPr>
+        <w:pStyle w:val="Prrafodelista"/>
+        <w:numPr>
+          <w:ilvl w:val="1"/>
+          <w:numId w:val="21"/>
+        </w:numPr>
+        <w:rPr>
+          <w:rFonts w:cstheme="minorHAnsi"/>
+          <w:sz w:val="24"/>
+          <w:szCs w:val="24"/>
+        </w:rPr>
+      </w:pPr>
+      <w:r>
+        <w:rPr>
+          <w:rFonts w:cstheme="minorHAnsi"/>
+          <w:sz w:val="24"/>
+          <w:szCs w:val="24"/>
+        </w:rPr>
+        <w:t>Monitoreo: Se revisan los riesgos durante el proyecto.</w:t>
+      </w:r>
+    </w:p>
+    <w:p>
+      <w:pPr>
+        <w:rPr>
+          <w:rFonts w:cstheme="minorHAnsi"/>
+          <w:sz w:val="24"/>
+          <w:szCs w:val="24"/>
+        </w:rPr>
+      </w:pPr>
+    </w:p>
+    <w:tbl>
+      <w:tblPr>
+        <w:tblW w:w="0" w:type="auto"/>
+        <w:tblCellSpacing w:w="15" w:type="dxa"/>
+        <w:tblCellMar>
+          <w:top w:w="15" w:type="dxa"/>
+          <w:left w:w="15" w:type="dxa"/>
+          <w:bottom w:w="15" w:type="dxa"/>
+          <w:right w:w="15" w:type="dxa"/>
+        </w:tblCellMar>
+        <w:tblLook w:val="04A0" w:firstRow="1" w:lastRow="0" w:firstColumn="1" w:lastColumn="0" w:noHBand="0" w:noVBand="1"/>
+      </w:tblPr>
+      <w:tblGrid>
+        <w:gridCol w:w="2369"/>
+        <w:gridCol w:w="931"/>
+        <w:gridCol w:w="1332"/>
+        <w:gridCol w:w="880"/>
+        <w:gridCol w:w="2992"/>
+      </w:tblGrid>
+      <w:tr>
+        <w:trPr>
+          <w:tblHeader/>
+          <w:tblCellSpacing w:w="15" w:type="dxa"/>
+        </w:trPr>
+        <w:tc>
+          <w:tcPr>
+            <w:tcW w:w="0" w:type="auto"/>
+            <w:vAlign w:val="center"/>
+            <w:hideMark/>
+          </w:tcPr>
+          <w:p>
+            <w:pPr>
+              <w:spacing w:after="0" w:line="240" w:lineRule="auto"/>
+              <w:jc w:val="center"/>
+              <w:rPr>
+                <w:rFonts w:eastAsia="Times New Roman" w:cstheme="minorHAnsi"/>
+                <w:b/>
+                <w:bCs/>
+                <w:kern w:val="0"/>
+                <w:sz w:val="24"/>
+                <w:szCs w:val="24"/>
+                <w:lang w:eastAsia="es-AR"/>
+                <w14:ligatures w14:val="none"/>
+              </w:rPr>
+            </w:pPr>
+            <w:r>
+              <w:rPr>
+                <w:rFonts w:eastAsia="Times New Roman" w:cstheme="minorHAnsi"/>
+                <w:b/>
+                <w:bCs/>
+                <w:kern w:val="0"/>
+                <w:sz w:val="24"/>
+                <w:szCs w:val="24"/>
+                <w:lang w:eastAsia="es-AR"/>
+                <w14:ligatures w14:val="none"/>
+              </w:rPr>
+              <w:t>Riesgo</w:t>
+            </w:r>
+          </w:p>
+        </w:tc>
+        <w:tc>
+          <w:tcPr>
+            <w:tcW w:w="0" w:type="auto"/>
+            <w:vAlign w:val="center"/>
+            <w:hideMark/>
+          </w:tcPr>
+          <w:p>
+            <w:pPr>
+              <w:spacing w:after="0" w:line="240" w:lineRule="auto"/>
+              <w:jc w:val="center"/>
+              <w:rPr>
+                <w:rFonts w:eastAsia="Times New Roman" w:cstheme="minorHAnsi"/>
+                <w:b/>
+                <w:bCs/>
+                <w:kern w:val="0"/>
+                <w:sz w:val="24"/>
+                <w:szCs w:val="24"/>
+                <w:lang w:eastAsia="es-AR"/>
+                <w14:ligatures w14:val="none"/>
+              </w:rPr>
+            </w:pPr>
+            <w:r>
+              <w:rPr>
+                <w:rFonts w:eastAsia="Times New Roman" w:cstheme="minorHAnsi"/>
+                <w:b/>
+                <w:bCs/>
+                <w:kern w:val="0"/>
+                <w:sz w:val="24"/>
+                <w:szCs w:val="24"/>
+                <w:lang w:eastAsia="es-AR"/>
+                <w14:ligatures w14:val="none"/>
+              </w:rPr>
+              <w:t>Tipo</w:t>
+            </w:r>
+          </w:p>
+        </w:tc>
+        <w:tc>
+          <w:tcPr>
+            <w:tcW w:w="0" w:type="auto"/>
+            <w:vAlign w:val="center"/>
+            <w:hideMark/>
+          </w:tcPr>
+          <w:p>
+            <w:pPr>
+              <w:spacing w:after="0" w:line="240" w:lineRule="auto"/>
+              <w:jc w:val="center"/>
+              <w:rPr>
+                <w:rFonts w:eastAsia="Times New Roman" w:cstheme="minorHAnsi"/>
+                <w:b/>
+                <w:bCs/>
+                <w:kern w:val="0"/>
+                <w:sz w:val="24"/>
+                <w:szCs w:val="24"/>
+                <w:lang w:eastAsia="es-AR"/>
+                <w14:ligatures w14:val="none"/>
+              </w:rPr>
+            </w:pPr>
+            <w:r>
+              <w:rPr>
+                <w:rFonts w:eastAsia="Times New Roman" w:cstheme="minorHAnsi"/>
+                <w:b/>
+                <w:bCs/>
+                <w:kern w:val="0"/>
+                <w:sz w:val="24"/>
+                <w:szCs w:val="24"/>
+                <w:lang w:eastAsia="es-AR"/>
+                <w14:ligatures w14:val="none"/>
+              </w:rPr>
+              <w:t>Probabilidad</w:t>
+            </w:r>
+          </w:p>
+        </w:tc>
+        <w:tc>
+          <w:tcPr>
+            <w:tcW w:w="0" w:type="auto"/>
+            <w:vAlign w:val="center"/>
+            <w:hideMark/>
+          </w:tcPr>
+          <w:p>
+            <w:pPr>
+              <w:spacing w:after="0" w:line="240" w:lineRule="auto"/>
+              <w:jc w:val="center"/>
+              <w:rPr>
+                <w:rFonts w:eastAsia="Times New Roman" w:cstheme="minorHAnsi"/>
+                <w:b/>
+                <w:bCs/>
+                <w:kern w:val="0"/>
+                <w:sz w:val="24"/>
+                <w:szCs w:val="24"/>
+                <w:lang w:eastAsia="es-AR"/>
+                <w14:ligatures w14:val="none"/>
+              </w:rPr>
+            </w:pPr>
+            <w:r>
+              <w:rPr>
+                <w:rFonts w:eastAsia="Times New Roman" w:cstheme="minorHAnsi"/>
+                <w:b/>
+                <w:bCs/>
+                <w:kern w:val="0"/>
+                <w:sz w:val="24"/>
+                <w:szCs w:val="24"/>
+                <w:lang w:eastAsia="es-AR"/>
+                <w14:ligatures w14:val="none"/>
+              </w:rPr>
+              <w:t>Impacto</w:t>
+            </w:r>
+          </w:p>
+        </w:tc>
+        <w:tc>
+          <w:tcPr>
+            <w:tcW w:w="0" w:type="auto"/>
+            <w:vAlign w:val="center"/>
+            <w:hideMark/>
+          </w:tcPr>
+          <w:p>
+            <w:pPr>
+              <w:spacing w:after="0" w:line="240" w:lineRule="auto"/>
+              <w:jc w:val="center"/>
+              <w:rPr>
+                <w:rFonts w:eastAsia="Times New Roman" w:cstheme="minorHAnsi"/>
+                <w:b/>
+                <w:bCs/>
+                <w:kern w:val="0"/>
+                <w:sz w:val="24"/>
+                <w:szCs w:val="24"/>
+                <w:lang w:eastAsia="es-AR"/>
+                <w14:ligatures w14:val="none"/>
+              </w:rPr>
+            </w:pPr>
+            <w:r>
+              <w:rPr>
+                <w:rFonts w:eastAsia="Times New Roman" w:cstheme="minorHAnsi"/>
+                <w:b/>
+                <w:bCs/>
+                <w:kern w:val="0"/>
+                <w:sz w:val="24"/>
+                <w:szCs w:val="24"/>
+                <w:lang w:eastAsia="es-AR"/>
+                <w14:ligatures w14:val="none"/>
+              </w:rPr>
+              <w:t>Acción</w:t>
+            </w:r>
+          </w:p>
+        </w:tc>
+      </w:tr>
+      <w:tr>
+        <w:trPr>
+          <w:tblCellSpacing w:w="15" w:type="dxa"/>
+        </w:trPr>
+        <w:tc>
+          <w:tcPr>
+            <w:tcW w:w="0" w:type="auto"/>
+            <w:vAlign w:val="center"/>
+            <w:hideMark/>
+          </w:tcPr>
+          <w:p>
+            <w:pPr>
+              <w:spacing w:after="0" w:line="240" w:lineRule="auto"/>
+              <w:rPr>
+                <w:rFonts w:eastAsia="Times New Roman" w:cstheme="minorHAnsi"/>
+                <w:kern w:val="0"/>
+                <w:sz w:val="24"/>
+                <w:szCs w:val="24"/>
+                <w:lang w:eastAsia="es-AR"/>
+                <w14:ligatures w14:val="none"/>
+              </w:rPr>
+            </w:pPr>
+            <w:r>
+              <w:rPr>
+                <w:rFonts w:eastAsia="Times New Roman" w:cstheme="minorHAnsi"/>
+                <w:kern w:val="0"/>
+                <w:sz w:val="24"/>
+                <w:szCs w:val="24"/>
+                <w:lang w:eastAsia="es-AR"/>
+                <w14:ligatures w14:val="none"/>
+              </w:rPr>
+              <w:t>Cambios de requisitos</w:t>
+            </w:r>
+          </w:p>
+        </w:tc>
+        <w:tc>
+          <w:tcPr>
+            <w:tcW w:w="0" w:type="auto"/>
+            <w:vAlign w:val="center"/>
+            <w:hideMark/>
+          </w:tcPr>
+          <w:p>
+            <w:pPr>
+              <w:spacing w:after="0" w:line="240" w:lineRule="auto"/>
+              <w:rPr>
+                <w:rFonts w:eastAsia="Times New Roman" w:cstheme="minorHAnsi"/>
+                <w:kern w:val="0"/>
+                <w:sz w:val="24"/>
+                <w:szCs w:val="24"/>
+                <w:lang w:eastAsia="es-AR"/>
+                <w14:ligatures w14:val="none"/>
+              </w:rPr>
+            </w:pPr>
+            <w:r>
+              <w:rPr>
+                <w:rFonts w:eastAsia="Times New Roman" w:cstheme="minorHAnsi"/>
+                <w:kern w:val="0"/>
+                <w:sz w:val="24"/>
+                <w:szCs w:val="24"/>
+                <w:lang w:eastAsia="es-AR"/>
+                <w14:ligatures w14:val="none"/>
+              </w:rPr>
+              <w:t>Proyecto</w:t>
+            </w:r>
+          </w:p>
+        </w:tc>
+        <w:tc>
+          <w:tcPr>
+            <w:tcW w:w="0" w:type="auto"/>
+            <w:vAlign w:val="center"/>
+            <w:hideMark/>
+          </w:tcPr>
+          <w:p>
+            <w:pPr>
+              <w:spacing w:after="0" w:line="240" w:lineRule="auto"/>
+              <w:rPr>
+                <w:rFonts w:eastAsia="Times New Roman" w:cstheme="minorHAnsi"/>
+                <w:kern w:val="0"/>
+                <w:sz w:val="24"/>
+                <w:szCs w:val="24"/>
+                <w:lang w:eastAsia="es-AR"/>
+                <w14:ligatures w14:val="none"/>
+              </w:rPr>
+            </w:pPr>
+            <w:r>
+              <w:rPr>
+                <w:rFonts w:eastAsia="Times New Roman" w:cstheme="minorHAnsi"/>
+                <w:kern w:val="0"/>
+                <w:sz w:val="24"/>
+                <w:szCs w:val="24"/>
+                <w:lang w:eastAsia="es-AR"/>
+                <w14:ligatures w14:val="none"/>
+              </w:rPr>
+              <w:t>Alta</w:t>
+            </w:r>
+          </w:p>
+        </w:tc>
+        <w:tc>
+          <w:tcPr>
+            <w:tcW w:w="0" w:type="auto"/>
+            <w:vAlign w:val="center"/>
+            <w:hideMark/>
+          </w:tcPr>
+          <w:p>
+            <w:pPr>
+              <w:spacing w:after="0" w:line="240" w:lineRule="auto"/>
+              <w:rPr>
+                <w:rFonts w:eastAsia="Times New Roman" w:cstheme="minorHAnsi"/>
+                <w:kern w:val="0"/>
+                <w:sz w:val="24"/>
+                <w:szCs w:val="24"/>
+                <w:lang w:eastAsia="es-AR"/>
+                <w14:ligatures w14:val="none"/>
+              </w:rPr>
+            </w:pPr>
+            <w:r>
+              <w:rPr>
+                <w:rFonts w:eastAsia="Times New Roman" w:cstheme="minorHAnsi"/>
+                <w:kern w:val="0"/>
+                <w:sz w:val="24"/>
+                <w:szCs w:val="24"/>
+                <w:lang w:eastAsia="es-AR"/>
+                <w14:ligatures w14:val="none"/>
+              </w:rPr>
+              <w:t>Alta</w:t>
+            </w:r>
+          </w:p>
+        </w:tc>
+        <w:tc>
+          <w:tcPr>
+            <w:tcW w:w="0" w:type="auto"/>
+            <w:vAlign w:val="center"/>
+            <w:hideMark/>
+          </w:tcPr>
+          <w:p>
+            <w:pPr>
+              <w:spacing w:after="0" w:line="240" w:lineRule="auto"/>
+              <w:rPr>
+                <w:rFonts w:eastAsia="Times New Roman" w:cstheme="minorHAnsi"/>
+                <w:kern w:val="0"/>
+                <w:sz w:val="24"/>
+                <w:szCs w:val="24"/>
+                <w:lang w:eastAsia="es-AR"/>
+                <w14:ligatures w14:val="none"/>
+              </w:rPr>
+            </w:pPr>
+            <w:r>
+              <w:rPr>
+                <w:rFonts w:eastAsia="Times New Roman" w:cstheme="minorHAnsi"/>
+                <w:kern w:val="0"/>
+                <w:sz w:val="24"/>
+                <w:szCs w:val="24"/>
+                <w:lang w:eastAsia="es-AR"/>
+                <w14:ligatures w14:val="none"/>
+              </w:rPr>
+              <w:t>Validar y documentar desde el inicio</w:t>
+            </w:r>
+          </w:p>
+        </w:tc>
+      </w:tr>
+      <w:tr>
+        <w:trPr>
+          <w:tblCellSpacing w:w="15" w:type="dxa"/>
+        </w:trPr>
+        <w:tc>
+          <w:tcPr>
+            <w:tcW w:w="0" w:type="auto"/>
+            <w:vAlign w:val="center"/>
+            <w:hideMark/>
+          </w:tcPr>
+          <w:p>
+            <w:pPr>
+              <w:spacing w:after="0" w:line="240" w:lineRule="auto"/>
+              <w:rPr>
+                <w:rFonts w:eastAsia="Times New Roman" w:cstheme="minorHAnsi"/>
+                <w:kern w:val="0"/>
+                <w:sz w:val="24"/>
+                <w:szCs w:val="24"/>
+                <w:lang w:eastAsia="es-AR"/>
+                <w14:ligatures w14:val="none"/>
+              </w:rPr>
+            </w:pPr>
+            <w:r>
+              <w:rPr>
+                <w:rFonts w:eastAsia="Times New Roman" w:cstheme="minorHAnsi"/>
+                <w:kern w:val="0"/>
+                <w:sz w:val="24"/>
+                <w:szCs w:val="24"/>
+                <w:lang w:eastAsia="es-AR"/>
+                <w14:ligatures w14:val="none"/>
+              </w:rPr>
+              <w:t>Tecnología nueva sin probar</w:t>
+            </w:r>
+          </w:p>
+        </w:tc>
+        <w:tc>
+          <w:tcPr>
+            <w:tcW w:w="0" w:type="auto"/>
+            <w:vAlign w:val="center"/>
+            <w:hideMark/>
+          </w:tcPr>
+          <w:p>
+            <w:pPr>
+              <w:spacing w:after="0" w:line="240" w:lineRule="auto"/>
+              <w:rPr>
+                <w:rFonts w:eastAsia="Times New Roman" w:cstheme="minorHAnsi"/>
+                <w:kern w:val="0"/>
+                <w:sz w:val="24"/>
+                <w:szCs w:val="24"/>
+                <w:lang w:eastAsia="es-AR"/>
+                <w14:ligatures w14:val="none"/>
+              </w:rPr>
+            </w:pPr>
+            <w:r>
+              <w:rPr>
+                <w:rFonts w:eastAsia="Times New Roman" w:cstheme="minorHAnsi"/>
+                <w:kern w:val="0"/>
+                <w:sz w:val="24"/>
+                <w:szCs w:val="24"/>
+                <w:lang w:eastAsia="es-AR"/>
+                <w14:ligatures w14:val="none"/>
+              </w:rPr>
+              <w:t>Técnico</w:t>
+            </w:r>
+          </w:p>
+        </w:tc>
+        <w:tc>
+          <w:tcPr>
+            <w:tcW w:w="0" w:type="auto"/>
+            <w:vAlign w:val="center"/>
+            <w:hideMark/>
+          </w:tcPr>
+          <w:p>
+            <w:pPr>
+              <w:spacing w:after="0" w:line="240" w:lineRule="auto"/>
+              <w:rPr>
+                <w:rFonts w:eastAsia="Times New Roman" w:cstheme="minorHAnsi"/>
+                <w:kern w:val="0"/>
+                <w:sz w:val="24"/>
+                <w:szCs w:val="24"/>
+                <w:lang w:eastAsia="es-AR"/>
+                <w14:ligatures w14:val="none"/>
+              </w:rPr>
+            </w:pPr>
+            <w:r>
+              <w:rPr>
+                <w:rFonts w:eastAsia="Times New Roman" w:cstheme="minorHAnsi"/>
+                <w:kern w:val="0"/>
+                <w:sz w:val="24"/>
+                <w:szCs w:val="24"/>
+                <w:lang w:eastAsia="es-AR"/>
+                <w14:ligatures w14:val="none"/>
+              </w:rPr>
+              <w:t>Media</w:t>
+            </w:r>
+          </w:p>
+        </w:tc>
+        <w:tc>
+          <w:tcPr>
+            <w:tcW w:w="0" w:type="auto"/>
+            <w:vAlign w:val="center"/>
+            <w:hideMark/>
+          </w:tcPr>
+          <w:p>
+            <w:pPr>
+              <w:spacing w:after="0" w:line="240" w:lineRule="auto"/>
+              <w:rPr>
+                <w:rFonts w:eastAsia="Times New Roman" w:cstheme="minorHAnsi"/>
+                <w:kern w:val="0"/>
+                <w:sz w:val="24"/>
+                <w:szCs w:val="24"/>
+                <w:lang w:eastAsia="es-AR"/>
+                <w14:ligatures w14:val="none"/>
+              </w:rPr>
+            </w:pPr>
+            <w:r>
+              <w:rPr>
+                <w:rFonts w:eastAsia="Times New Roman" w:cstheme="minorHAnsi"/>
+                <w:kern w:val="0"/>
+                <w:sz w:val="24"/>
+                <w:szCs w:val="24"/>
+                <w:lang w:eastAsia="es-AR"/>
+                <w14:ligatures w14:val="none"/>
+              </w:rPr>
+              <w:t>Alta</w:t>
+            </w:r>
+          </w:p>
+        </w:tc>
+        <w:tc>
+          <w:tcPr>
+            <w:tcW w:w="0" w:type="auto"/>
+            <w:vAlign w:val="center"/>
+            <w:hideMark/>
+          </w:tcPr>
+          <w:p>
+            <w:pPr>
+              <w:spacing w:after="0" w:line="240" w:lineRule="auto"/>
+              <w:rPr>
+                <w:rFonts w:eastAsia="Times New Roman" w:cstheme="minorHAnsi"/>
+                <w:kern w:val="0"/>
+                <w:sz w:val="24"/>
+                <w:szCs w:val="24"/>
+                <w:lang w:eastAsia="es-AR"/>
+                <w14:ligatures w14:val="none"/>
+              </w:rPr>
+            </w:pPr>
+            <w:r>
+              <w:rPr>
+                <w:rFonts w:eastAsia="Times New Roman" w:cstheme="minorHAnsi"/>
+                <w:kern w:val="0"/>
+                <w:sz w:val="24"/>
+                <w:szCs w:val="24"/>
+                <w:lang w:eastAsia="es-AR"/>
+                <w14:ligatures w14:val="none"/>
+              </w:rPr>
+              <w:t>Hacer prototipo o capacitación</w:t>
+            </w:r>
+          </w:p>
+        </w:tc>
+      </w:tr>
+      <w:tr>
+        <w:trPr>
+          <w:tblCellSpacing w:w="15" w:type="dxa"/>
+        </w:trPr>
+        <w:tc>
+          <w:tcPr>
+            <w:tcW w:w="0" w:type="auto"/>
+            <w:vAlign w:val="center"/>
+            <w:hideMark/>
+          </w:tcPr>
+          <w:p>
+            <w:pPr>
+              <w:spacing w:after="0" w:line="240" w:lineRule="auto"/>
+              <w:rPr>
+                <w:rFonts w:eastAsia="Times New Roman" w:cstheme="minorHAnsi"/>
+                <w:kern w:val="0"/>
+                <w:sz w:val="24"/>
+                <w:szCs w:val="24"/>
+                <w:lang w:eastAsia="es-AR"/>
+                <w14:ligatures w14:val="none"/>
+              </w:rPr>
+            </w:pPr>
+            <w:r>
+              <w:rPr>
+                <w:rFonts w:eastAsia="Times New Roman" w:cstheme="minorHAnsi"/>
+                <w:kern w:val="0"/>
+                <w:sz w:val="24"/>
+                <w:szCs w:val="24"/>
+                <w:lang w:eastAsia="es-AR"/>
+                <w14:ligatures w14:val="none"/>
+              </w:rPr>
+              <w:t>Cliente no participa</w:t>
+            </w:r>
+          </w:p>
+        </w:tc>
+        <w:tc>
+          <w:tcPr>
+            <w:tcW w:w="0" w:type="auto"/>
+            <w:vAlign w:val="center"/>
+            <w:hideMark/>
+          </w:tcPr>
+          <w:p>
+            <w:pPr>
+              <w:spacing w:after="0" w:line="240" w:lineRule="auto"/>
+              <w:rPr>
+                <w:rFonts w:eastAsia="Times New Roman" w:cstheme="minorHAnsi"/>
+                <w:kern w:val="0"/>
+                <w:sz w:val="24"/>
+                <w:szCs w:val="24"/>
+                <w:lang w:eastAsia="es-AR"/>
+                <w14:ligatures w14:val="none"/>
+              </w:rPr>
+            </w:pPr>
+            <w:r>
+              <w:rPr>
+                <w:rFonts w:eastAsia="Times New Roman" w:cstheme="minorHAnsi"/>
+                <w:kern w:val="0"/>
+                <w:sz w:val="24"/>
+                <w:szCs w:val="24"/>
+                <w:lang w:eastAsia="es-AR"/>
+                <w14:ligatures w14:val="none"/>
+              </w:rPr>
+              <w:t>Cliente</w:t>
+            </w:r>
+          </w:p>
+        </w:tc>
+        <w:tc>
+          <w:tcPr>
+            <w:tcW w:w="0" w:type="auto"/>
+            <w:vAlign w:val="center"/>
+            <w:hideMark/>
+          </w:tcPr>
+          <w:p>
+            <w:pPr>
+              <w:spacing w:after="0" w:line="240" w:lineRule="auto"/>
+              <w:rPr>
+                <w:rFonts w:eastAsia="Times New Roman" w:cstheme="minorHAnsi"/>
+                <w:kern w:val="0"/>
+                <w:sz w:val="24"/>
+                <w:szCs w:val="24"/>
+                <w:lang w:eastAsia="es-AR"/>
+                <w14:ligatures w14:val="none"/>
+              </w:rPr>
+            </w:pPr>
+            <w:r>
+              <w:rPr>
+                <w:rFonts w:eastAsia="Times New Roman" w:cstheme="minorHAnsi"/>
+                <w:kern w:val="0"/>
+                <w:sz w:val="24"/>
+                <w:szCs w:val="24"/>
+                <w:lang w:eastAsia="es-AR"/>
+                <w14:ligatures w14:val="none"/>
+              </w:rPr>
+              <w:t>Alta</w:t>
+            </w:r>
+          </w:p>
+        </w:tc>
+        <w:tc>
+          <w:tcPr>
+            <w:tcW w:w="0" w:type="auto"/>
+            <w:vAlign w:val="center"/>
+            <w:hideMark/>
+          </w:tcPr>
+          <w:p>
+            <w:pPr>
+              <w:spacing w:after="0" w:line="240" w:lineRule="auto"/>
+              <w:rPr>
+                <w:rFonts w:eastAsia="Times New Roman" w:cstheme="minorHAnsi"/>
+                <w:kern w:val="0"/>
+                <w:sz w:val="24"/>
+                <w:szCs w:val="24"/>
+                <w:lang w:eastAsia="es-AR"/>
+                <w14:ligatures w14:val="none"/>
+              </w:rPr>
+            </w:pPr>
+            <w:r>
+              <w:rPr>
+                <w:rFonts w:eastAsia="Times New Roman" w:cstheme="minorHAnsi"/>
+                <w:kern w:val="0"/>
+                <w:sz w:val="24"/>
+                <w:szCs w:val="24"/>
+                <w:lang w:eastAsia="es-AR"/>
+                <w14:ligatures w14:val="none"/>
+              </w:rPr>
+              <w:t>Media</w:t>
+            </w:r>
+          </w:p>
+        </w:tc>
+        <w:tc>
+          <w:tcPr>
+            <w:tcW w:w="0" w:type="auto"/>
+            <w:vAlign w:val="center"/>
+            <w:hideMark/>
+          </w:tcPr>
+          <w:p>
+            <w:pPr>
+              <w:spacing w:after="0" w:line="240" w:lineRule="auto"/>
+              <w:rPr>
+                <w:rFonts w:eastAsia="Times New Roman" w:cstheme="minorHAnsi"/>
+                <w:kern w:val="0"/>
+                <w:sz w:val="24"/>
+                <w:szCs w:val="24"/>
+                <w:lang w:eastAsia="es-AR"/>
+                <w14:ligatures w14:val="none"/>
+              </w:rPr>
+            </w:pPr>
+            <w:r>
+              <w:rPr>
+                <w:rFonts w:eastAsia="Times New Roman" w:cstheme="minorHAnsi"/>
+                <w:kern w:val="0"/>
+                <w:sz w:val="24"/>
+                <w:szCs w:val="24"/>
+                <w:lang w:eastAsia="es-AR"/>
+                <w14:ligatures w14:val="none"/>
+              </w:rPr>
+              <w:t>Agendar reuniones obligatorias</w:t>
+            </w:r>
+          </w:p>
+        </w:tc>
+      </w:tr>
+    </w:tbl>
+    <w:p>
+      <w:pPr>
+        <w:rPr>
+          <w:rFonts w:cstheme="minorHAnsi"/>
+          <w:sz w:val="24"/>
+          <w:szCs w:val="24"/>
+        </w:rPr>
+      </w:pPr>
+    </w:p>
+    <w:p>
+      <w:pPr>
+        <w:rPr>
+          <w:rFonts w:cstheme="minorHAnsi"/>
+          <w:sz w:val="24"/>
+          <w:szCs w:val="24"/>
+        </w:rPr>
+      </w:pPr>
+    </w:p>
+    <w:p>
+      <w:pPr>
+        <w:rPr>
+          <w:rFonts w:cstheme="minorHAnsi"/>
+          <w:sz w:val="24"/>
+          <w:szCs w:val="24"/>
+        </w:rPr>
+      </w:pPr>
+      <w:r>
+        <w:rPr>
+          <w:rFonts w:cstheme="minorHAnsi"/>
+          <w:sz w:val="24"/>
+          <w:szCs w:val="24"/>
+        </w:rPr>
+        <w:lastRenderedPageBreak/>
+        <w:drawing>
+          <wp:inline distT="0" distB="0" distL="0" distR="0" wp14:anchorId="4F313E95" wp14:editId="39676252">
+            <wp:extent cx="5400040" cy="2686050"/>
+            <wp:effectExtent l="0" t="0" r="0" b="0"/>
+            <wp:docPr id="13" name="Imagen 13"/>
+            <wp:cNvGraphicFramePr>
+              <a:graphicFrameLocks xmlns:a="http://schemas.openxmlformats.org/drawingml/2006/main" noChangeAspect="1"/>
+            </wp:cNvGraphicFramePr>
+            <a:graphic xmlns:a="http://schemas.openxmlformats.org/drawingml/2006/main">
+              <a:graphicData uri="http://schemas.openxmlformats.org/drawingml/2006/picture">
+                <pic:pic xmlns:pic="http://schemas.openxmlformats.org/drawingml/2006/picture">
+                  <pic:nvPicPr>
+                    <pic:cNvPr id="1" name=""/>
+                    <pic:cNvPicPr/>
+                  </pic:nvPicPr>
+                  <pic:blipFill>
+                    <a:blip r:embed="rId26"/>
+                    <a:stretch>
+                      <a:fillRect/>
+                    </a:stretch>
+                  </pic:blipFill>
+                  <pic:spPr>
+                    <a:xfrm>
+                      <a:off x="0" y="0"/>
+                      <a:ext cx="5400040" cy="2686050"/>
+                    </a:xfrm>
+                    <a:prstGeom prst="rect">
+                      <a:avLst/>
+                    </a:prstGeom>
+                  </pic:spPr>
+                </pic:pic>
+              </a:graphicData>
+            </a:graphic>
+          </wp:inline>
+        </w:drawing>
+      </w:r>
+    </w:p>
+    <w:p>
+      <w:pPr>
+        <w:rPr>
+          <w:rFonts w:cstheme="minorHAnsi"/>
+          <w:sz w:val="24"/>
+          <w:szCs w:val="24"/>
+        </w:rPr>
+      </w:pPr>
+      <w:r>
+        <w:rPr>
+          <w:rFonts w:cstheme="minorHAnsi"/>
+          <w:sz w:val="24"/>
+          <w:szCs w:val="24"/>
+        </w:rPr>
+        <w:drawing>
+          <wp:inline distT="0" distB="0" distL="0" distR="0" wp14:anchorId="412818F8" wp14:editId="3A52AEAC">
+            <wp:extent cx="4963218" cy="2105319"/>
+            <wp:effectExtent l="0" t="0" r="8890" b="9525"/>
+            <wp:docPr id="18" name="Imagen 18"/>
+            <wp:cNvGraphicFramePr>
+              <a:graphicFrameLocks xmlns:a="http://schemas.openxmlformats.org/drawingml/2006/main" noChangeAspect="1"/>
+            </wp:cNvGraphicFramePr>
+            <a:graphic xmlns:a="http://schemas.openxmlformats.org/drawingml/2006/main">
+              <a:graphicData uri="http://schemas.openxmlformats.org/drawingml/2006/picture">
+                <pic:pic xmlns:pic="http://schemas.openxmlformats.org/drawingml/2006/picture">
+                  <pic:nvPicPr>
+                    <pic:cNvPr id="1" name=""/>
+                    <pic:cNvPicPr/>
+                  </pic:nvPicPr>
+                  <pic:blipFill>
+                    <a:blip r:embed="rId27"/>
+                    <a:stretch>
+                      <a:fillRect/>
+                    </a:stretch>
+                  </pic:blipFill>
+                  <pic:spPr>
+                    <a:xfrm>
+                      <a:off x="0" y="0"/>
+                      <a:ext cx="4963218" cy="2105319"/>
+                    </a:xfrm>
+                    <a:prstGeom prst="rect">
+                      <a:avLst/>
+                    </a:prstGeom>
+                  </pic:spPr>
+                </pic:pic>
+              </a:graphicData>
+            </a:graphic>
+          </wp:inline>
+        </w:drawing>
+      </w:r>
+    </w:p>
+    <w:p>
+      <w:pPr>
+        <w:rPr>
+          <w:rFonts w:cstheme="minorHAnsi"/>
+          <w:sz w:val="24"/>
+          <w:szCs w:val="24"/>
+        </w:rPr>
+      </w:pPr>
+      <w:r>
+        <w:rPr>
+          <w:rFonts w:cstheme="minorHAnsi"/>
+          <w:sz w:val="24"/>
+          <w:szCs w:val="24"/>
+        </w:rPr>
+        <w:drawing>
+          <wp:inline distT="0" distB="0" distL="0" distR="0" wp14:anchorId="09C2CB59" wp14:editId="10FFDE77">
+            <wp:extent cx="4220164" cy="2819794"/>
+            <wp:effectExtent l="0" t="0" r="0" b="0"/>
+            <wp:docPr id="19" name="Imagen 19"/>
+            <wp:cNvGraphicFramePr>
+              <a:graphicFrameLocks xmlns:a="http://schemas.openxmlformats.org/drawingml/2006/main" noChangeAspect="1"/>
+            </wp:cNvGraphicFramePr>
+            <a:graphic xmlns:a="http://schemas.openxmlformats.org/drawingml/2006/main">
+              <a:graphicData uri="http://schemas.openxmlformats.org/drawingml/2006/picture">
+                <pic:pic xmlns:pic="http://schemas.openxmlformats.org/drawingml/2006/picture">
+                  <pic:nvPicPr>
+                    <pic:cNvPr id="1" name=""/>
+                    <pic:cNvPicPr/>
+                  </pic:nvPicPr>
+                  <pic:blipFill>
+                    <a:blip r:embed="rId28"/>
+                    <a:stretch>
+                      <a:fillRect/>
+                    </a:stretch>
+                  </pic:blipFill>
+                  <pic:spPr>
+                    <a:xfrm>
+                      <a:off x="0" y="0"/>
+                      <a:ext cx="4220164" cy="2819794"/>
+                    </a:xfrm>
+                    <a:prstGeom prst="rect">
+                      <a:avLst/>
+                    </a:prstGeom>
+                  </pic:spPr>
+                </pic:pic>
+              </a:graphicData>
+            </a:graphic>
+          </wp:inline>
+        </w:drawing>
+      </w:r>
+    </w:p>
+    <w:p>
+      <w:pPr>
+        <w:rPr>
+          <w:rFonts w:cstheme="minorHAnsi"/>
+          <w:sz w:val="24"/>
+          <w:szCs w:val="24"/>
+        </w:rPr>
+      </w:pPr>
+      <w:r>
+        <w:rPr>
+          <w:rFonts w:cstheme="minorHAnsi"/>
+          <w:sz w:val="24"/>
+          <w:szCs w:val="24"/>
+        </w:rPr>
+        <w:lastRenderedPageBreak/>
+        <w:drawing>
+          <wp:inline distT="0" distB="0" distL="0" distR="0" wp14:anchorId="7E983B4E" wp14:editId="1C52BD41">
+            <wp:extent cx="5400040" cy="2254885"/>
+            <wp:effectExtent l="0" t="0" r="0" b="0"/>
+            <wp:docPr id="20" name="Imagen 20"/>
+            <wp:cNvGraphicFramePr>
+              <a:graphicFrameLocks xmlns:a="http://schemas.openxmlformats.org/drawingml/2006/main" noChangeAspect="1"/>
+            </wp:cNvGraphicFramePr>
+            <a:graphic xmlns:a="http://schemas.openxmlformats.org/drawingml/2006/main">
+              <a:graphicData uri="http://schemas.openxmlformats.org/drawingml/2006/picture">
+                <pic:pic xmlns:pic="http://schemas.openxmlformats.org/drawingml/2006/picture">
+                  <pic:nvPicPr>
+                    <pic:cNvPr id="1" name=""/>
+                    <pic:cNvPicPr/>
+                  </pic:nvPicPr>
+                  <pic:blipFill>
+                    <a:blip r:embed="rId29"/>
+                    <a:stretch>
+                      <a:fillRect/>
+                    </a:stretch>
+                  </pic:blipFill>
+                  <pic:spPr>
+                    <a:xfrm>
+                      <a:off x="0" y="0"/>
+                      <a:ext cx="5400040" cy="2254885"/>
+                    </a:xfrm>
+                    <a:prstGeom prst="rect">
+                      <a:avLst/>
+                    </a:prstGeom>
+                  </pic:spPr>
+                </pic:pic>
+              </a:graphicData>
+            </a:graphic>
+          </wp:inline>
+        </w:drawing>
+      </w:r>
+    </w:p>
     <w:sectPr>
       <w:pgSz w:w="11906" w:h="16838"/>
       <w:pgMar w:top="1417" w:right="1701" w:bottom="1417" w:left="1701" w:header="708" w:footer="708" w:gutter="0"/>
@@ -10836,7 +12970,7 @@
   <w:abstractNum w:abstractNumId="9" w15:restartNumberingAfterBreak="0">
     <w:nsid w:val="3C5F5AAF"/>
     <w:multiLevelType w:val="multilevel"/>
-    <w:tmpl w:val="4BCA024C"/>
+    <w:tmpl w:val="2454F698"/>
     <w:lvl w:ilvl="0">
       <w:start w:val="1"/>
       <w:numFmt w:val="bullet"/>
@@ -10853,23 +12987,20 @@
         <w:sz w:val="20"/>
       </w:rPr>
     </w:lvl>
-    <w:lvl w:ilvl="1" w:tentative="1">
-      <w:start w:val="1"/>
-      <w:numFmt w:val="bullet"/>
-      <w:lvlText w:val="o"/>
-      <w:lvlJc w:val="left"/>
-      <w:pPr>
-        <w:tabs>
-          <w:tab w:val="num" w:pos="1440"/>
-        </w:tabs>
+    <w:lvl w:ilvl="1">
+      <w:start w:val="1"/>
+      <w:numFmt w:val="decimal"/>
+      <w:lvlText w:val="%2."/>
+      <w:lvlJc w:val="left"/>
+      <w:pPr>
         <w:ind w:left="1440" w:hanging="360"/>
       </w:pPr>
       <w:rPr>
-        <w:rFonts w:ascii="Courier New" w:hAnsi="Courier New" w:hint="default"/>
-        <w:sz w:val="20"/>
-      </w:rPr>
-    </w:lvl>
-    <w:lvl w:ilvl="2" w:tentative="1">
+        <w:rFonts w:cstheme="minorBidi" w:hint="default"/>
+        <w:sz w:val="22"/>
+      </w:rPr>
+    </w:lvl>
+    <w:lvl w:ilvl="2">
       <w:start w:val="1"/>
       <w:numFmt w:val="bullet"/>
       <w:lvlText w:val=""/>
@@ -10885,7 +13016,7 @@
         <w:sz w:val="20"/>
       </w:rPr>
     </w:lvl>
-    <w:lvl w:ilvl="3" w:tentative="1">
+    <w:lvl w:ilvl="3">
       <w:start w:val="1"/>
       <w:numFmt w:val="bullet"/>
       <w:lvlText w:val=""/>

</xml_diff>